<commit_message>
Planning Report D03 OK!
</commit_message>
<xml_diff>
--- a/reports/Group/D03/Planning Report - D03.docx
+++ b/reports/Group/D03/Planning Report - D03.docx
@@ -167,7 +167,7 @@
             <wp:extent cx="1112520" cy="1112520"/>
             <wp:effectExtent b="0" l="0" r="0" t="0"/>
             <wp:wrapTopAndBottom distB="0" distT="0"/>
-            <wp:docPr descr="http://recursoshumanos.us.es/images/marca-dos-tintas_300.gif" id="4" name="image1.gif"/>
+            <wp:docPr descr="http://recursoshumanos.us.es/images/marca-dos-tintas_300.gif" id="5" name="image1.gif"/>
             <a:graphic>
               <a:graphicData uri="http://schemas.openxmlformats.org/drawingml/2006/picture">
                 <pic:pic>
@@ -1727,7 +1727,7 @@
         </w:trPr>
         <w:tc>
           <w:tcPr>
-            <w:shd w:fill="b7b7b7" w:val="clear"/>
+            <w:shd w:fill="a4c2f4" w:val="clear"/>
             <w:tcMar>
               <w:top w:w="100.0" w:type="dxa"/>
               <w:left w:w="100.0" w:type="dxa"/>
@@ -1755,7 +1755,7 @@
         </w:tc>
         <w:tc>
           <w:tcPr>
-            <w:shd w:fill="b7b7b7" w:val="clear"/>
+            <w:shd w:fill="a4c2f4" w:val="clear"/>
             <w:tcMar>
               <w:top w:w="100.0" w:type="dxa"/>
               <w:left w:w="100.0" w:type="dxa"/>
@@ -2454,7 +2454,7 @@
         </w:trPr>
         <w:tc>
           <w:tcPr>
-            <w:shd w:fill="b7b7b7" w:val="clear"/>
+            <w:shd w:fill="a4c2f4" w:val="clear"/>
             <w:tcMar>
               <w:top w:w="100.0" w:type="dxa"/>
               <w:left w:w="100.0" w:type="dxa"/>
@@ -2482,7 +2482,7 @@
         </w:tc>
         <w:tc>
           <w:tcPr>
-            <w:shd w:fill="b7b7b7" w:val="clear"/>
+            <w:shd w:fill="a4c2f4" w:val="clear"/>
             <w:tcMar>
               <w:top w:w="100.0" w:type="dxa"/>
               <w:left w:w="100.0" w:type="dxa"/>
@@ -2992,7 +2992,7 @@
         </w:trPr>
         <w:tc>
           <w:tcPr>
-            <w:shd w:fill="b7b7b7" w:val="clear"/>
+            <w:shd w:fill="a4c2f4" w:val="clear"/>
             <w:tcMar>
               <w:top w:w="100.0" w:type="dxa"/>
               <w:left w:w="100.0" w:type="dxa"/>
@@ -3020,7 +3020,7 @@
         </w:tc>
         <w:tc>
           <w:tcPr>
-            <w:shd w:fill="b7b7b7" w:val="clear"/>
+            <w:shd w:fill="a4c2f4" w:val="clear"/>
             <w:tcMar>
               <w:top w:w="100.0" w:type="dxa"/>
               <w:left w:w="100.0" w:type="dxa"/>
@@ -3651,7 +3651,7 @@
         </w:trPr>
         <w:tc>
           <w:tcPr>
-            <w:shd w:fill="b7b7b7" w:val="clear"/>
+            <w:shd w:fill="a4c2f4" w:val="clear"/>
             <w:tcMar>
               <w:top w:w="100.0" w:type="dxa"/>
               <w:left w:w="100.0" w:type="dxa"/>
@@ -3679,7 +3679,7 @@
         </w:tc>
         <w:tc>
           <w:tcPr>
-            <w:shd w:fill="b7b7b7" w:val="clear"/>
+            <w:shd w:fill="a4c2f4" w:val="clear"/>
             <w:tcMar>
               <w:top w:w="100.0" w:type="dxa"/>
               <w:left w:w="100.0" w:type="dxa"/>
@@ -4189,7 +4189,7 @@
         </w:trPr>
         <w:tc>
           <w:tcPr>
-            <w:shd w:fill="b7b7b7" w:val="clear"/>
+            <w:shd w:fill="a4c2f4" w:val="clear"/>
             <w:tcMar>
               <w:top w:w="100.0" w:type="dxa"/>
               <w:left w:w="100.0" w:type="dxa"/>
@@ -4217,7 +4217,7 @@
         </w:tc>
         <w:tc>
           <w:tcPr>
-            <w:shd w:fill="b7b7b7" w:val="clear"/>
+            <w:shd w:fill="a4c2f4" w:val="clear"/>
             <w:tcMar>
               <w:top w:w="100.0" w:type="dxa"/>
               <w:left w:w="100.0" w:type="dxa"/>
@@ -4883,7 +4883,7 @@
         </w:trPr>
         <w:tc>
           <w:tcPr>
-            <w:shd w:fill="b7b7b7" w:val="clear"/>
+            <w:shd w:fill="a4c2f4" w:val="clear"/>
             <w:tcMar>
               <w:top w:w="100.0" w:type="dxa"/>
               <w:left w:w="100.0" w:type="dxa"/>
@@ -4911,7 +4911,7 @@
         </w:tc>
         <w:tc>
           <w:tcPr>
-            <w:shd w:fill="b7b7b7" w:val="clear"/>
+            <w:shd w:fill="a4c2f4" w:val="clear"/>
             <w:tcMar>
               <w:top w:w="100.0" w:type="dxa"/>
               <w:left w:w="100.0" w:type="dxa"/>
@@ -5444,7 +5444,7 @@
         </w:trPr>
         <w:tc>
           <w:tcPr>
-            <w:shd w:fill="b7b7b7" w:val="clear"/>
+            <w:shd w:fill="a4c2f4" w:val="clear"/>
             <w:tcMar>
               <w:top w:w="100.0" w:type="dxa"/>
               <w:left w:w="100.0" w:type="dxa"/>
@@ -5472,7 +5472,7 @@
         </w:tc>
         <w:tc>
           <w:tcPr>
-            <w:shd w:fill="b7b7b7" w:val="clear"/>
+            <w:shd w:fill="a4c2f4" w:val="clear"/>
             <w:tcMar>
               <w:top w:w="100.0" w:type="dxa"/>
               <w:left w:w="100.0" w:type="dxa"/>
@@ -6064,7 +6064,7 @@
         </w:trPr>
         <w:tc>
           <w:tcPr>
-            <w:shd w:fill="b7b7b7" w:val="clear"/>
+            <w:shd w:fill="a4c2f4" w:val="clear"/>
             <w:tcMar>
               <w:top w:w="100.0" w:type="dxa"/>
               <w:left w:w="100.0" w:type="dxa"/>
@@ -6092,7 +6092,7 @@
         </w:tc>
         <w:tc>
           <w:tcPr>
-            <w:shd w:fill="b7b7b7" w:val="clear"/>
+            <w:shd w:fill="a4c2f4" w:val="clear"/>
             <w:tcMar>
               <w:top w:w="100.0" w:type="dxa"/>
               <w:left w:w="100.0" w:type="dxa"/>
@@ -6600,7 +6600,7 @@
         </w:trPr>
         <w:tc>
           <w:tcPr>
-            <w:shd w:fill="b7b7b7" w:val="clear"/>
+            <w:shd w:fill="a4c2f4" w:val="clear"/>
             <w:tcMar>
               <w:top w:w="100.0" w:type="dxa"/>
               <w:left w:w="100.0" w:type="dxa"/>
@@ -6628,7 +6628,7 @@
         </w:tc>
         <w:tc>
           <w:tcPr>
-            <w:shd w:fill="b7b7b7" w:val="clear"/>
+            <w:shd w:fill="a4c2f4" w:val="clear"/>
             <w:tcMar>
               <w:top w:w="100.0" w:type="dxa"/>
               <w:left w:w="100.0" w:type="dxa"/>
@@ -7171,7 +7171,7 @@
         </w:trPr>
         <w:tc>
           <w:tcPr>
-            <w:shd w:fill="b7b7b7" w:val="clear"/>
+            <w:shd w:fill="a4c2f4" w:val="clear"/>
             <w:tcMar>
               <w:top w:w="100.0" w:type="dxa"/>
               <w:left w:w="100.0" w:type="dxa"/>
@@ -7199,7 +7199,7 @@
         </w:tc>
         <w:tc>
           <w:tcPr>
-            <w:shd w:fill="b7b7b7" w:val="clear"/>
+            <w:shd w:fill="a4c2f4" w:val="clear"/>
             <w:tcMar>
               <w:top w:w="100.0" w:type="dxa"/>
               <w:left w:w="100.0" w:type="dxa"/>
@@ -7696,7 +7696,7 @@
         </w:trPr>
         <w:tc>
           <w:tcPr>
-            <w:shd w:fill="b7b7b7" w:val="clear"/>
+            <w:shd w:fill="a4c2f4" w:val="clear"/>
             <w:tcMar>
               <w:top w:w="100.0" w:type="dxa"/>
               <w:left w:w="100.0" w:type="dxa"/>
@@ -7724,7 +7724,7 @@
         </w:tc>
         <w:tc>
           <w:tcPr>
-            <w:shd w:fill="b7b7b7" w:val="clear"/>
+            <w:shd w:fill="a4c2f4" w:val="clear"/>
             <w:tcMar>
               <w:top w:w="100.0" w:type="dxa"/>
               <w:left w:w="100.0" w:type="dxa"/>
@@ -8408,7 +8408,7 @@
         </w:trPr>
         <w:tc>
           <w:tcPr>
-            <w:shd w:fill="b7b7b7" w:val="clear"/>
+            <w:shd w:fill="a4c2f4" w:val="clear"/>
             <w:tcMar>
               <w:top w:w="100.0" w:type="dxa"/>
               <w:left w:w="100.0" w:type="dxa"/>
@@ -8436,7 +8436,7 @@
         </w:tc>
         <w:tc>
           <w:tcPr>
-            <w:shd w:fill="b7b7b7" w:val="clear"/>
+            <w:shd w:fill="a4c2f4" w:val="clear"/>
             <w:tcMar>
               <w:top w:w="100.0" w:type="dxa"/>
               <w:left w:w="100.0" w:type="dxa"/>
@@ -8956,7 +8956,7 @@
         </w:trPr>
         <w:tc>
           <w:tcPr>
-            <w:shd w:fill="b7b7b7" w:val="clear"/>
+            <w:shd w:fill="a4c2f4" w:val="clear"/>
             <w:tcMar>
               <w:top w:w="100.0" w:type="dxa"/>
               <w:left w:w="100.0" w:type="dxa"/>
@@ -8984,7 +8984,7 @@
         </w:tc>
         <w:tc>
           <w:tcPr>
-            <w:shd w:fill="b7b7b7" w:val="clear"/>
+            <w:shd w:fill="a4c2f4" w:val="clear"/>
             <w:tcMar>
               <w:top w:w="100.0" w:type="dxa"/>
               <w:left w:w="100.0" w:type="dxa"/>
@@ -9438,61 +9438,6 @@
         </w:tc>
       </w:tr>
     </w:tbl>
-    <w:p>
-      <w:pPr>
-        <w:jc w:val="both"/>
-        <w:rPr/>
-      </w:pPr>
-      <w:r>
-        <w:rPr>
-          <w:rtl w:val="0"/>
-        </w:rPr>
-      </w:r>
-    </w:p>
-    <w:p>
-      <w:pPr>
-        <w:jc w:val="both"/>
-        <w:rPr/>
-      </w:pPr>
-      <w:r>
-        <w:rPr>
-          <w:rtl w:val="0"/>
-        </w:rPr>
-      </w:r>
-    </w:p>
-    <w:p>
-      <w:pPr>
-        <w:jc w:val="both"/>
-        <w:rPr/>
-      </w:pPr>
-      <w:r>
-        <w:rPr>
-          <w:rtl w:val="0"/>
-        </w:rPr>
-      </w:r>
-    </w:p>
-    <w:p>
-      <w:pPr>
-        <w:jc w:val="both"/>
-        <w:rPr/>
-      </w:pPr>
-      <w:r>
-        <w:rPr>
-          <w:rtl w:val="0"/>
-        </w:rPr>
-      </w:r>
-    </w:p>
-    <w:p>
-      <w:pPr>
-        <w:jc w:val="both"/>
-        <w:rPr/>
-      </w:pPr>
-      <w:r>
-        <w:rPr>
-          <w:rtl w:val="0"/>
-        </w:rPr>
-      </w:r>
-    </w:p>
     <w:p>
       <w:pPr>
         <w:jc w:val="both"/>
@@ -9592,7 +9537,7 @@
         </w:trPr>
         <w:tc>
           <w:tcPr>
-            <w:shd w:fill="b7b7b7" w:val="clear"/>
+            <w:shd w:fill="a4c2f4" w:val="clear"/>
             <w:tcMar>
               <w:top w:w="100.0" w:type="dxa"/>
               <w:left w:w="100.0" w:type="dxa"/>
@@ -9620,7 +9565,7 @@
         </w:tc>
         <w:tc>
           <w:tcPr>
-            <w:shd w:fill="b7b7b7" w:val="clear"/>
+            <w:shd w:fill="a4c2f4" w:val="clear"/>
             <w:tcMar>
               <w:top w:w="100.0" w:type="dxa"/>
               <w:left w:w="100.0" w:type="dxa"/>
@@ -10173,7 +10118,7 @@
         </w:trPr>
         <w:tc>
           <w:tcPr>
-            <w:shd w:fill="b7b7b7" w:val="clear"/>
+            <w:shd w:fill="a4c2f4" w:val="clear"/>
             <w:tcMar>
               <w:top w:w="100.0" w:type="dxa"/>
               <w:left w:w="100.0" w:type="dxa"/>
@@ -10201,7 +10146,7 @@
         </w:tc>
         <w:tc>
           <w:tcPr>
-            <w:shd w:fill="b7b7b7" w:val="clear"/>
+            <w:shd w:fill="a4c2f4" w:val="clear"/>
             <w:tcMar>
               <w:top w:w="100.0" w:type="dxa"/>
               <w:left w:w="100.0" w:type="dxa"/>
@@ -10654,6 +10599,50 @@
         </w:tc>
       </w:tr>
     </w:tbl>
+    <w:p>
+      <w:pPr>
+        <w:jc w:val="both"/>
+        <w:rPr/>
+      </w:pPr>
+      <w:r>
+        <w:rPr>
+          <w:rtl w:val="0"/>
+        </w:rPr>
+      </w:r>
+    </w:p>
+    <w:p>
+      <w:pPr>
+        <w:jc w:val="both"/>
+        <w:rPr/>
+      </w:pPr>
+      <w:r>
+        <w:rPr>
+          <w:rtl w:val="0"/>
+        </w:rPr>
+      </w:r>
+    </w:p>
+    <w:p>
+      <w:pPr>
+        <w:jc w:val="both"/>
+        <w:rPr/>
+      </w:pPr>
+      <w:r>
+        <w:rPr>
+          <w:rtl w:val="0"/>
+        </w:rPr>
+      </w:r>
+    </w:p>
+    <w:p>
+      <w:pPr>
+        <w:jc w:val="both"/>
+        <w:rPr/>
+      </w:pPr>
+      <w:r>
+        <w:rPr>
+          <w:rtl w:val="0"/>
+        </w:rPr>
+      </w:r>
+    </w:p>
     <w:p>
       <w:pPr>
         <w:jc w:val="both"/>
@@ -10720,7 +10709,7 @@
         </w:trPr>
         <w:tc>
           <w:tcPr>
-            <w:shd w:fill="b7b7b7" w:val="clear"/>
+            <w:shd w:fill="a4c2f4" w:val="clear"/>
             <w:tcMar>
               <w:top w:w="100.0" w:type="dxa"/>
               <w:left w:w="100.0" w:type="dxa"/>
@@ -10748,7 +10737,7 @@
         </w:tc>
         <w:tc>
           <w:tcPr>
-            <w:shd w:fill="b7b7b7" w:val="clear"/>
+            <w:shd w:fill="a4c2f4" w:val="clear"/>
             <w:tcMar>
               <w:top w:w="100.0" w:type="dxa"/>
               <w:left w:w="100.0" w:type="dxa"/>
@@ -11302,7 +11291,7 @@
         </w:trPr>
         <w:tc>
           <w:tcPr>
-            <w:shd w:fill="b7b7b7" w:val="clear"/>
+            <w:shd w:fill="a4c2f4" w:val="clear"/>
             <w:tcMar>
               <w:top w:w="100.0" w:type="dxa"/>
               <w:left w:w="100.0" w:type="dxa"/>
@@ -11330,7 +11319,7 @@
         </w:tc>
         <w:tc>
           <w:tcPr>
-            <w:shd w:fill="b7b7b7" w:val="clear"/>
+            <w:shd w:fill="a4c2f4" w:val="clear"/>
             <w:tcMar>
               <w:top w:w="100.0" w:type="dxa"/>
               <w:left w:w="100.0" w:type="dxa"/>
@@ -11904,7 +11893,7 @@
         </w:trPr>
         <w:tc>
           <w:tcPr>
-            <w:shd w:fill="b7b7b7" w:val="clear"/>
+            <w:shd w:fill="a4c2f4" w:val="clear"/>
             <w:tcMar>
               <w:top w:w="100.0" w:type="dxa"/>
               <w:left w:w="100.0" w:type="dxa"/>
@@ -11932,7 +11921,7 @@
         </w:tc>
         <w:tc>
           <w:tcPr>
-            <w:shd w:fill="b7b7b7" w:val="clear"/>
+            <w:shd w:fill="a4c2f4" w:val="clear"/>
             <w:tcMar>
               <w:top w:w="100.0" w:type="dxa"/>
               <w:left w:w="100.0" w:type="dxa"/>
@@ -12497,7 +12486,7 @@
         </w:trPr>
         <w:tc>
           <w:tcPr>
-            <w:shd w:fill="b7b7b7" w:val="clear"/>
+            <w:shd w:fill="a4c2f4" w:val="clear"/>
             <w:tcMar>
               <w:top w:w="100.0" w:type="dxa"/>
               <w:left w:w="100.0" w:type="dxa"/>
@@ -12525,7 +12514,7 @@
         </w:tc>
         <w:tc>
           <w:tcPr>
-            <w:shd w:fill="b7b7b7" w:val="clear"/>
+            <w:shd w:fill="a4c2f4" w:val="clear"/>
             <w:tcMar>
               <w:top w:w="100.0" w:type="dxa"/>
               <w:left w:w="100.0" w:type="dxa"/>
@@ -13077,7 +13066,7 @@
         </w:trPr>
         <w:tc>
           <w:tcPr>
-            <w:shd w:fill="b7b7b7" w:val="clear"/>
+            <w:shd w:fill="a4c2f4" w:val="clear"/>
             <w:tcMar>
               <w:top w:w="100.0" w:type="dxa"/>
               <w:left w:w="100.0" w:type="dxa"/>
@@ -13105,7 +13094,7 @@
         </w:tc>
         <w:tc>
           <w:tcPr>
-            <w:shd w:fill="b7b7b7" w:val="clear"/>
+            <w:shd w:fill="a4c2f4" w:val="clear"/>
             <w:tcMar>
               <w:top w:w="100.0" w:type="dxa"/>
               <w:left w:w="100.0" w:type="dxa"/>
@@ -13693,7 +13682,7 @@
         </w:trPr>
         <w:tc>
           <w:tcPr>
-            <w:shd w:fill="b7b7b7" w:val="clear"/>
+            <w:shd w:fill="a4c2f4" w:val="clear"/>
             <w:tcMar>
               <w:top w:w="100.0" w:type="dxa"/>
               <w:left w:w="100.0" w:type="dxa"/>
@@ -13721,7 +13710,7 @@
         </w:tc>
         <w:tc>
           <w:tcPr>
-            <w:shd w:fill="b7b7b7" w:val="clear"/>
+            <w:shd w:fill="a4c2f4" w:val="clear"/>
             <w:tcMar>
               <w:top w:w="100.0" w:type="dxa"/>
               <w:left w:w="100.0" w:type="dxa"/>
@@ -14261,7 +14250,7 @@
         </w:trPr>
         <w:tc>
           <w:tcPr>
-            <w:shd w:fill="b7b7b7" w:val="clear"/>
+            <w:shd w:fill="a4c2f4" w:val="clear"/>
             <w:tcMar>
               <w:top w:w="100.0" w:type="dxa"/>
               <w:left w:w="100.0" w:type="dxa"/>
@@ -14289,7 +14278,7 @@
         </w:tc>
         <w:tc>
           <w:tcPr>
-            <w:shd w:fill="b7b7b7" w:val="clear"/>
+            <w:shd w:fill="a4c2f4" w:val="clear"/>
             <w:tcMar>
               <w:top w:w="100.0" w:type="dxa"/>
               <w:left w:w="100.0" w:type="dxa"/>
@@ -14742,50 +14731,6 @@
         </w:tc>
       </w:tr>
     </w:tbl>
-    <w:p>
-      <w:pPr>
-        <w:jc w:val="both"/>
-        <w:rPr/>
-      </w:pPr>
-      <w:r>
-        <w:rPr>
-          <w:rtl w:val="0"/>
-        </w:rPr>
-      </w:r>
-    </w:p>
-    <w:p>
-      <w:pPr>
-        <w:jc w:val="both"/>
-        <w:rPr/>
-      </w:pPr>
-      <w:r>
-        <w:rPr>
-          <w:rtl w:val="0"/>
-        </w:rPr>
-      </w:r>
-    </w:p>
-    <w:p>
-      <w:pPr>
-        <w:jc w:val="both"/>
-        <w:rPr/>
-      </w:pPr>
-      <w:r>
-        <w:rPr>
-          <w:rtl w:val="0"/>
-        </w:rPr>
-      </w:r>
-    </w:p>
-    <w:p>
-      <w:pPr>
-        <w:jc w:val="both"/>
-        <w:rPr/>
-      </w:pPr>
-      <w:r>
-        <w:rPr>
-          <w:rtl w:val="0"/>
-        </w:rPr>
-      </w:r>
-    </w:p>
     <w:p>
       <w:pPr>
         <w:jc w:val="both"/>
@@ -14885,7 +14830,7 @@
         </w:trPr>
         <w:tc>
           <w:tcPr>
-            <w:shd w:fill="b7b7b7" w:val="clear"/>
+            <w:shd w:fill="a4c2f4" w:val="clear"/>
             <w:tcMar>
               <w:top w:w="100.0" w:type="dxa"/>
               <w:left w:w="100.0" w:type="dxa"/>
@@ -14913,7 +14858,7 @@
         </w:tc>
         <w:tc>
           <w:tcPr>
-            <w:shd w:fill="b7b7b7" w:val="clear"/>
+            <w:shd w:fill="a4c2f4" w:val="clear"/>
             <w:tcMar>
               <w:top w:w="100.0" w:type="dxa"/>
               <w:left w:w="100.0" w:type="dxa"/>
@@ -15379,6 +15324,28 @@
         </w:tc>
       </w:tr>
     </w:tbl>
+    <w:p>
+      <w:pPr>
+        <w:jc w:val="both"/>
+        <w:rPr/>
+      </w:pPr>
+      <w:r>
+        <w:rPr>
+          <w:rtl w:val="0"/>
+        </w:rPr>
+      </w:r>
+    </w:p>
+    <w:p>
+      <w:pPr>
+        <w:jc w:val="both"/>
+        <w:rPr/>
+      </w:pPr>
+      <w:r>
+        <w:rPr>
+          <w:rtl w:val="0"/>
+        </w:rPr>
+      </w:r>
+    </w:p>
     <w:p>
       <w:pPr>
         <w:jc w:val="both"/>
@@ -15467,7 +15434,7 @@
         </w:trPr>
         <w:tc>
           <w:tcPr>
-            <w:shd w:fill="b7b7b7" w:val="clear"/>
+            <w:shd w:fill="a4c2f4" w:val="clear"/>
             <w:tcMar>
               <w:top w:w="100.0" w:type="dxa"/>
               <w:left w:w="100.0" w:type="dxa"/>
@@ -15495,7 +15462,7 @@
         </w:tc>
         <w:tc>
           <w:tcPr>
-            <w:shd w:fill="b7b7b7" w:val="clear"/>
+            <w:shd w:fill="a4c2f4" w:val="clear"/>
             <w:tcMar>
               <w:top w:w="100.0" w:type="dxa"/>
               <w:left w:w="100.0" w:type="dxa"/>
@@ -16016,7 +15983,7 @@
         </w:trPr>
         <w:tc>
           <w:tcPr>
-            <w:shd w:fill="b7b7b7" w:val="clear"/>
+            <w:shd w:fill="a4c2f4" w:val="clear"/>
             <w:tcMar>
               <w:top w:w="100.0" w:type="dxa"/>
               <w:left w:w="100.0" w:type="dxa"/>
@@ -16044,7 +16011,7 @@
         </w:tc>
         <w:tc>
           <w:tcPr>
-            <w:shd w:fill="b7b7b7" w:val="clear"/>
+            <w:shd w:fill="a4c2f4" w:val="clear"/>
             <w:tcMar>
               <w:top w:w="100.0" w:type="dxa"/>
               <w:left w:w="100.0" w:type="dxa"/>
@@ -16511,6 +16478,17 @@
         </w:tc>
       </w:tr>
     </w:tbl>
+    <w:p>
+      <w:pPr>
+        <w:jc w:val="both"/>
+        <w:rPr/>
+      </w:pPr>
+      <w:r>
+        <w:rPr>
+          <w:rtl w:val="0"/>
+        </w:rPr>
+      </w:r>
+    </w:p>
     <w:p>
       <w:pPr>
         <w:jc w:val="both"/>
@@ -16632,7 +16610,7 @@
         </w:trPr>
         <w:tc>
           <w:tcPr>
-            <w:shd w:fill="b7b7b7" w:val="clear"/>
+            <w:shd w:fill="a4c2f4" w:val="clear"/>
             <w:tcMar>
               <w:top w:w="100.0" w:type="dxa"/>
               <w:left w:w="100.0" w:type="dxa"/>
@@ -16660,7 +16638,7 @@
         </w:tc>
         <w:tc>
           <w:tcPr>
-            <w:shd w:fill="b7b7b7" w:val="clear"/>
+            <w:shd w:fill="a4c2f4" w:val="clear"/>
             <w:tcMar>
               <w:top w:w="100.0" w:type="dxa"/>
               <w:left w:w="100.0" w:type="dxa"/>
@@ -17229,7 +17207,7 @@
         </w:trPr>
         <w:tc>
           <w:tcPr>
-            <w:shd w:fill="b7b7b7" w:val="clear"/>
+            <w:shd w:fill="a4c2f4" w:val="clear"/>
             <w:tcMar>
               <w:top w:w="100.0" w:type="dxa"/>
               <w:left w:w="100.0" w:type="dxa"/>
@@ -17257,7 +17235,7 @@
         </w:tc>
         <w:tc>
           <w:tcPr>
-            <w:shd w:fill="b7b7b7" w:val="clear"/>
+            <w:shd w:fill="a4c2f4" w:val="clear"/>
             <w:tcMar>
               <w:top w:w="100.0" w:type="dxa"/>
               <w:left w:w="100.0" w:type="dxa"/>
@@ -17799,7 +17777,7 @@
         </w:trPr>
         <w:tc>
           <w:tcPr>
-            <w:shd w:fill="b7b7b7" w:val="clear"/>
+            <w:shd w:fill="a4c2f4" w:val="clear"/>
             <w:tcMar>
               <w:top w:w="100.0" w:type="dxa"/>
               <w:left w:w="100.0" w:type="dxa"/>
@@ -17827,7 +17805,7 @@
         </w:tc>
         <w:tc>
           <w:tcPr>
-            <w:shd w:fill="b7b7b7" w:val="clear"/>
+            <w:shd w:fill="a4c2f4" w:val="clear"/>
             <w:tcMar>
               <w:top w:w="100.0" w:type="dxa"/>
               <w:left w:w="100.0" w:type="dxa"/>
@@ -18368,7 +18346,7 @@
         </w:trPr>
         <w:tc>
           <w:tcPr>
-            <w:shd w:fill="b7b7b7" w:val="clear"/>
+            <w:shd w:fill="a4c2f4" w:val="clear"/>
             <w:tcMar>
               <w:top w:w="100.0" w:type="dxa"/>
               <w:left w:w="100.0" w:type="dxa"/>
@@ -18396,7 +18374,7 @@
         </w:tc>
         <w:tc>
           <w:tcPr>
-            <w:shd w:fill="b7b7b7" w:val="clear"/>
+            <w:shd w:fill="a4c2f4" w:val="clear"/>
             <w:tcMar>
               <w:top w:w="100.0" w:type="dxa"/>
               <w:left w:w="100.0" w:type="dxa"/>
@@ -18972,7 +18950,7 @@
         </w:trPr>
         <w:tc>
           <w:tcPr>
-            <w:shd w:fill="b7b7b7" w:val="clear"/>
+            <w:shd w:fill="a4c2f4" w:val="clear"/>
             <w:tcMar>
               <w:top w:w="100.0" w:type="dxa"/>
               <w:left w:w="100.0" w:type="dxa"/>
@@ -19000,7 +18978,7 @@
         </w:tc>
         <w:tc>
           <w:tcPr>
-            <w:shd w:fill="b7b7b7" w:val="clear"/>
+            <w:shd w:fill="a4c2f4" w:val="clear"/>
             <w:tcMar>
               <w:top w:w="100.0" w:type="dxa"/>
               <w:left w:w="100.0" w:type="dxa"/>
@@ -19541,7 +19519,7 @@
         </w:trPr>
         <w:tc>
           <w:tcPr>
-            <w:shd w:fill="b7b7b7" w:val="clear"/>
+            <w:shd w:fill="a4c2f4" w:val="clear"/>
             <w:tcMar>
               <w:top w:w="100.0" w:type="dxa"/>
               <w:left w:w="100.0" w:type="dxa"/>
@@ -19569,7 +19547,7 @@
         </w:tc>
         <w:tc>
           <w:tcPr>
-            <w:shd w:fill="b7b7b7" w:val="clear"/>
+            <w:shd w:fill="a4c2f4" w:val="clear"/>
             <w:tcMar>
               <w:top w:w="100.0" w:type="dxa"/>
               <w:left w:w="100.0" w:type="dxa"/>
@@ -20154,7 +20132,7 @@
       <w:pPr>
         <w:numPr>
           <w:ilvl w:val="0"/>
-          <w:numId w:val="6"/>
+          <w:numId w:val="3"/>
         </w:numPr>
         <w:ind w:left="720" w:hanging="360"/>
         <w:jc w:val="both"/>
@@ -20185,7 +20163,7 @@
       <w:pPr>
         <w:numPr>
           <w:ilvl w:val="0"/>
-          <w:numId w:val="6"/>
+          <w:numId w:val="3"/>
         </w:numPr>
         <w:ind w:left="720" w:hanging="360"/>
         <w:jc w:val="both"/>
@@ -20233,61 +20211,6 @@
           <w:sz w:val="26"/>
           <w:szCs w:val="26"/>
         </w:rPr>
-      </w:pPr>
-      <w:r>
-        <w:rPr>
-          <w:rtl w:val="0"/>
-        </w:rPr>
-      </w:r>
-    </w:p>
-    <w:p>
-      <w:pPr>
-        <w:jc w:val="both"/>
-        <w:rPr/>
-      </w:pPr>
-      <w:r>
-        <w:rPr>
-          <w:rtl w:val="0"/>
-        </w:rPr>
-      </w:r>
-    </w:p>
-    <w:p>
-      <w:pPr>
-        <w:jc w:val="both"/>
-        <w:rPr/>
-      </w:pPr>
-      <w:r>
-        <w:rPr>
-          <w:rtl w:val="0"/>
-        </w:rPr>
-      </w:r>
-    </w:p>
-    <w:p>
-      <w:pPr>
-        <w:jc w:val="both"/>
-        <w:rPr/>
-      </w:pPr>
-      <w:r>
-        <w:rPr>
-          <w:rtl w:val="0"/>
-        </w:rPr>
-      </w:r>
-    </w:p>
-    <w:p>
-      <w:pPr>
-        <w:jc w:val="both"/>
-        <w:rPr/>
-      </w:pPr>
-      <w:r>
-        <w:rPr>
-          <w:rtl w:val="0"/>
-        </w:rPr>
-      </w:r>
-    </w:p>
-    <w:p>
-      <w:pPr>
-        <w:jc w:val="both"/>
-        <w:rPr/>
       </w:pPr>
       <w:r>
         <w:rPr>
@@ -20398,7 +20321,7 @@
         </w:trPr>
         <w:tc>
           <w:tcPr>
-            <w:shd w:fill="b7b7b7" w:val="clear"/>
+            <w:shd w:fill="b6d7a8" w:val="clear"/>
             <w:tcMar>
               <w:top w:w="100.0" w:type="dxa"/>
               <w:left w:w="100.0" w:type="dxa"/>
@@ -20426,7 +20349,7 @@
         </w:tc>
         <w:tc>
           <w:tcPr>
-            <w:shd w:fill="b7b7b7" w:val="clear"/>
+            <w:shd w:fill="b6d7a8" w:val="clear"/>
             <w:tcMar>
               <w:top w:w="100.0" w:type="dxa"/>
               <w:left w:w="100.0" w:type="dxa"/>
@@ -21295,6 +21218,61 @@
         </w:tc>
       </w:tr>
     </w:tbl>
+    <w:p>
+      <w:pPr>
+        <w:jc w:val="both"/>
+        <w:rPr/>
+      </w:pPr>
+      <w:r>
+        <w:rPr>
+          <w:rtl w:val="0"/>
+        </w:rPr>
+      </w:r>
+    </w:p>
+    <w:p>
+      <w:pPr>
+        <w:jc w:val="both"/>
+        <w:rPr/>
+      </w:pPr>
+      <w:r>
+        <w:rPr>
+          <w:rtl w:val="0"/>
+        </w:rPr>
+      </w:r>
+    </w:p>
+    <w:p>
+      <w:pPr>
+        <w:jc w:val="both"/>
+        <w:rPr/>
+      </w:pPr>
+      <w:r>
+        <w:rPr>
+          <w:rtl w:val="0"/>
+        </w:rPr>
+      </w:r>
+    </w:p>
+    <w:p>
+      <w:pPr>
+        <w:jc w:val="both"/>
+        <w:rPr/>
+      </w:pPr>
+      <w:r>
+        <w:rPr>
+          <w:rtl w:val="0"/>
+        </w:rPr>
+      </w:r>
+    </w:p>
+    <w:p>
+      <w:pPr>
+        <w:jc w:val="both"/>
+        <w:rPr/>
+      </w:pPr>
+      <w:r>
+        <w:rPr>
+          <w:rtl w:val="0"/>
+        </w:rPr>
+      </w:r>
+    </w:p>
     <w:p>
       <w:pPr>
         <w:jc w:val="both"/>
@@ -21350,7 +21328,7 @@
         </w:trPr>
         <w:tc>
           <w:tcPr>
-            <w:shd w:fill="b7b7b7" w:val="clear"/>
+            <w:shd w:fill="b6d7a8" w:val="clear"/>
             <w:tcMar>
               <w:top w:w="100.0" w:type="dxa"/>
               <w:left w:w="100.0" w:type="dxa"/>
@@ -21378,7 +21356,7 @@
         </w:tc>
         <w:tc>
           <w:tcPr>
-            <w:shd w:fill="b7b7b7" w:val="clear"/>
+            <w:shd w:fill="b6d7a8" w:val="clear"/>
             <w:tcMar>
               <w:top w:w="100.0" w:type="dxa"/>
               <w:left w:w="100.0" w:type="dxa"/>
@@ -21882,7 +21860,7 @@
         </w:trPr>
         <w:tc>
           <w:tcPr>
-            <w:shd w:fill="b7b7b7" w:val="clear"/>
+            <w:shd w:fill="b6d7a8" w:val="clear"/>
             <w:tcMar>
               <w:top w:w="100.0" w:type="dxa"/>
               <w:left w:w="100.0" w:type="dxa"/>
@@ -21910,7 +21888,7 @@
         </w:tc>
         <w:tc>
           <w:tcPr>
-            <w:shd w:fill="b7b7b7" w:val="clear"/>
+            <w:shd w:fill="b6d7a8" w:val="clear"/>
             <w:tcMar>
               <w:top w:w="100.0" w:type="dxa"/>
               <w:left w:w="100.0" w:type="dxa"/>
@@ -22454,7 +22432,7 @@
         </w:trPr>
         <w:tc>
           <w:tcPr>
-            <w:shd w:fill="b7b7b7" w:val="clear"/>
+            <w:shd w:fill="b6d7a8" w:val="clear"/>
             <w:tcMar>
               <w:top w:w="100.0" w:type="dxa"/>
               <w:left w:w="100.0" w:type="dxa"/>
@@ -22482,7 +22460,7 @@
         </w:tc>
         <w:tc>
           <w:tcPr>
-            <w:shd w:fill="b7b7b7" w:val="clear"/>
+            <w:shd w:fill="b6d7a8" w:val="clear"/>
             <w:tcMar>
               <w:top w:w="100.0" w:type="dxa"/>
               <w:left w:w="100.0" w:type="dxa"/>
@@ -23006,7 +22984,7 @@
       <w:pPr>
         <w:numPr>
           <w:ilvl w:val="0"/>
-          <w:numId w:val="5"/>
+          <w:numId w:val="2"/>
         </w:numPr>
         <w:ind w:left="720" w:hanging="360"/>
         <w:jc w:val="both"/>
@@ -23042,7 +23020,7 @@
       <w:pPr>
         <w:numPr>
           <w:ilvl w:val="0"/>
-          <w:numId w:val="5"/>
+          <w:numId w:val="2"/>
         </w:numPr>
         <w:ind w:left="720" w:hanging="360"/>
         <w:jc w:val="both"/>
@@ -23078,7 +23056,7 @@
       <w:pPr>
         <w:numPr>
           <w:ilvl w:val="0"/>
-          <w:numId w:val="5"/>
+          <w:numId w:val="2"/>
         </w:numPr>
         <w:ind w:left="720" w:hanging="360"/>
         <w:jc w:val="both"/>
@@ -23114,7 +23092,7 @@
       <w:pPr>
         <w:numPr>
           <w:ilvl w:val="0"/>
-          <w:numId w:val="5"/>
+          <w:numId w:val="2"/>
         </w:numPr>
         <w:ind w:left="720" w:hanging="360"/>
         <w:jc w:val="both"/>
@@ -23146,7 +23124,7 @@
       <w:pPr>
         <w:numPr>
           <w:ilvl w:val="0"/>
-          <w:numId w:val="5"/>
+          <w:numId w:val="2"/>
         </w:numPr>
         <w:ind w:left="720" w:hanging="360"/>
         <w:jc w:val="both"/>
@@ -23282,7 +23260,7 @@
       <w:pPr>
         <w:numPr>
           <w:ilvl w:val="0"/>
-          <w:numId w:val="3"/>
+          <w:numId w:val="6"/>
         </w:numPr>
         <w:spacing w:line="259" w:lineRule="auto"/>
         <w:ind w:left="720" w:hanging="360"/>
@@ -23307,7 +23285,7 @@
       <w:pPr>
         <w:numPr>
           <w:ilvl w:val="0"/>
-          <w:numId w:val="3"/>
+          <w:numId w:val="6"/>
         </w:numPr>
         <w:spacing w:after="160" w:line="259" w:lineRule="auto"/>
         <w:ind w:left="720" w:hanging="360"/>
@@ -23757,7 +23735,7 @@
       <w:pPr>
         <w:numPr>
           <w:ilvl w:val="0"/>
-          <w:numId w:val="1"/>
+          <w:numId w:val="4"/>
         </w:numPr>
         <w:spacing w:line="259" w:lineRule="auto"/>
         <w:ind w:left="720" w:hanging="360"/>
@@ -23835,7 +23813,7 @@
       <w:pPr>
         <w:numPr>
           <w:ilvl w:val="0"/>
-          <w:numId w:val="1"/>
+          <w:numId w:val="4"/>
         </w:numPr>
         <w:spacing w:line="259" w:lineRule="auto"/>
         <w:ind w:left="720" w:hanging="360"/>
@@ -23894,7 +23872,7 @@
       <w:pPr>
         <w:numPr>
           <w:ilvl w:val="0"/>
-          <w:numId w:val="1"/>
+          <w:numId w:val="4"/>
         </w:numPr>
         <w:spacing w:line="259" w:lineRule="auto"/>
         <w:ind w:left="720" w:hanging="360"/>
@@ -23957,7 +23935,7 @@
       <w:pPr>
         <w:numPr>
           <w:ilvl w:val="0"/>
-          <w:numId w:val="1"/>
+          <w:numId w:val="4"/>
         </w:numPr>
         <w:spacing w:after="160" w:line="259" w:lineRule="auto"/>
         <w:ind w:left="720" w:hanging="360"/>
@@ -24074,7 +24052,7 @@
       <w:pPr>
         <w:numPr>
           <w:ilvl w:val="0"/>
-          <w:numId w:val="1"/>
+          <w:numId w:val="4"/>
         </w:numPr>
         <w:spacing w:line="259" w:lineRule="auto"/>
         <w:ind w:left="720" w:hanging="360"/>
@@ -24133,7 +24111,7 @@
       <w:pPr>
         <w:numPr>
           <w:ilvl w:val="0"/>
-          <w:numId w:val="1"/>
+          <w:numId w:val="4"/>
         </w:numPr>
         <w:spacing w:after="160" w:line="259" w:lineRule="auto"/>
         <w:ind w:left="720" w:hanging="360"/>
@@ -24253,7 +24231,7 @@
       <w:pPr>
         <w:numPr>
           <w:ilvl w:val="0"/>
-          <w:numId w:val="1"/>
+          <w:numId w:val="4"/>
         </w:numPr>
         <w:spacing w:line="259" w:lineRule="auto"/>
         <w:ind w:left="720" w:hanging="360"/>
@@ -24278,7 +24256,7 @@
       <w:pPr>
         <w:numPr>
           <w:ilvl w:val="0"/>
-          <w:numId w:val="1"/>
+          <w:numId w:val="4"/>
         </w:numPr>
         <w:spacing w:after="160" w:line="259" w:lineRule="auto"/>
         <w:ind w:left="720" w:hanging="360"/>
@@ -24394,7 +24372,7 @@
       <w:pPr>
         <w:numPr>
           <w:ilvl w:val="0"/>
-          <w:numId w:val="1"/>
+          <w:numId w:val="4"/>
         </w:numPr>
         <w:spacing w:line="259" w:lineRule="auto"/>
         <w:ind w:left="720" w:hanging="360"/>
@@ -24453,7 +24431,7 @@
       <w:pPr>
         <w:numPr>
           <w:ilvl w:val="0"/>
-          <w:numId w:val="1"/>
+          <w:numId w:val="4"/>
         </w:numPr>
         <w:spacing w:after="160" w:line="259" w:lineRule="auto"/>
         <w:ind w:left="720" w:hanging="360"/>
@@ -25342,7 +25320,7 @@
       <w:pPr>
         <w:numPr>
           <w:ilvl w:val="0"/>
-          <w:numId w:val="4"/>
+          <w:numId w:val="1"/>
         </w:numPr>
         <w:ind w:left="720" w:hanging="360"/>
         <w:jc w:val="both"/>
@@ -25381,7 +25359,7 @@
       <w:pPr>
         <w:numPr>
           <w:ilvl w:val="0"/>
-          <w:numId w:val="4"/>
+          <w:numId w:val="1"/>
         </w:numPr>
         <w:ind w:left="720" w:hanging="360"/>
         <w:jc w:val="both"/>
@@ -25420,7 +25398,7 @@
       <w:pPr>
         <w:numPr>
           <w:ilvl w:val="0"/>
-          <w:numId w:val="4"/>
+          <w:numId w:val="1"/>
         </w:numPr>
         <w:ind w:left="720" w:hanging="360"/>
         <w:jc w:val="both"/>
@@ -25798,7 +25776,7 @@
       <w:pPr>
         <w:numPr>
           <w:ilvl w:val="0"/>
-          <w:numId w:val="2"/>
+          <w:numId w:val="5"/>
         </w:numPr>
         <w:ind w:left="720" w:hanging="360"/>
         <w:jc w:val="both"/>
@@ -25820,7 +25798,7 @@
       <w:pPr>
         <w:numPr>
           <w:ilvl w:val="0"/>
-          <w:numId w:val="2"/>
+          <w:numId w:val="5"/>
         </w:numPr>
         <w:ind w:left="720" w:hanging="360"/>
         <w:jc w:val="both"/>
@@ -25903,6 +25881,116 @@
     <w:lvl w:ilvl="0">
       <w:start w:val="1"/>
       <w:numFmt w:val="bullet"/>
+      <w:lvlText w:val="-"/>
+      <w:lvlJc w:val="left"/>
+      <w:pPr>
+        <w:ind w:left="720" w:hanging="360"/>
+      </w:pPr>
+      <w:rPr>
+        <w:u w:val="none"/>
+      </w:rPr>
+    </w:lvl>
+    <w:lvl w:ilvl="1">
+      <w:start w:val="1"/>
+      <w:numFmt w:val="bullet"/>
+      <w:lvlText w:val="-"/>
+      <w:lvlJc w:val="left"/>
+      <w:pPr>
+        <w:ind w:left="1440" w:hanging="360"/>
+      </w:pPr>
+      <w:rPr>
+        <w:u w:val="none"/>
+      </w:rPr>
+    </w:lvl>
+    <w:lvl w:ilvl="2">
+      <w:start w:val="1"/>
+      <w:numFmt w:val="bullet"/>
+      <w:lvlText w:val="-"/>
+      <w:lvlJc w:val="left"/>
+      <w:pPr>
+        <w:ind w:left="2160" w:hanging="360"/>
+      </w:pPr>
+      <w:rPr>
+        <w:u w:val="none"/>
+      </w:rPr>
+    </w:lvl>
+    <w:lvl w:ilvl="3">
+      <w:start w:val="1"/>
+      <w:numFmt w:val="bullet"/>
+      <w:lvlText w:val="-"/>
+      <w:lvlJc w:val="left"/>
+      <w:pPr>
+        <w:ind w:left="2880" w:hanging="360"/>
+      </w:pPr>
+      <w:rPr>
+        <w:u w:val="none"/>
+      </w:rPr>
+    </w:lvl>
+    <w:lvl w:ilvl="4">
+      <w:start w:val="1"/>
+      <w:numFmt w:val="bullet"/>
+      <w:lvlText w:val="-"/>
+      <w:lvlJc w:val="left"/>
+      <w:pPr>
+        <w:ind w:left="3600" w:hanging="360"/>
+      </w:pPr>
+      <w:rPr>
+        <w:u w:val="none"/>
+      </w:rPr>
+    </w:lvl>
+    <w:lvl w:ilvl="5">
+      <w:start w:val="1"/>
+      <w:numFmt w:val="bullet"/>
+      <w:lvlText w:val="-"/>
+      <w:lvlJc w:val="left"/>
+      <w:pPr>
+        <w:ind w:left="4320" w:hanging="360"/>
+      </w:pPr>
+      <w:rPr>
+        <w:u w:val="none"/>
+      </w:rPr>
+    </w:lvl>
+    <w:lvl w:ilvl="6">
+      <w:start w:val="1"/>
+      <w:numFmt w:val="bullet"/>
+      <w:lvlText w:val="-"/>
+      <w:lvlJc w:val="left"/>
+      <w:pPr>
+        <w:ind w:left="5040" w:hanging="360"/>
+      </w:pPr>
+      <w:rPr>
+        <w:u w:val="none"/>
+      </w:rPr>
+    </w:lvl>
+    <w:lvl w:ilvl="7">
+      <w:start w:val="1"/>
+      <w:numFmt w:val="bullet"/>
+      <w:lvlText w:val="-"/>
+      <w:lvlJc w:val="left"/>
+      <w:pPr>
+        <w:ind w:left="5760" w:hanging="360"/>
+      </w:pPr>
+      <w:rPr>
+        <w:u w:val="none"/>
+      </w:rPr>
+    </w:lvl>
+    <w:lvl w:ilvl="8">
+      <w:start w:val="1"/>
+      <w:numFmt w:val="bullet"/>
+      <w:lvlText w:val="-"/>
+      <w:lvlJc w:val="left"/>
+      <w:pPr>
+        <w:ind w:left="6480" w:hanging="360"/>
+      </w:pPr>
+      <w:rPr>
+        <w:u w:val="none"/>
+      </w:rPr>
+    </w:lvl>
+  </w:abstractNum>
+  <w:abstractNum w:abstractNumId="2">
+    <w:lvl w:ilvl="0">
+      <w:start w:val="1"/>
+      <w:numFmt w:val="bullet"/>
       <w:lvlText w:val="●"/>
       <w:lvlJc w:val="left"/>
       <w:pPr>
@@ -26009,7 +26097,7 @@
       </w:rPr>
     </w:lvl>
   </w:abstractNum>
-  <w:abstractNum w:abstractNumId="2">
+  <w:abstractNum w:abstractNumId="3">
     <w:lvl w:ilvl="0">
       <w:start w:val="1"/>
       <w:numFmt w:val="bullet"/>
@@ -26119,7 +26207,7 @@
       </w:rPr>
     </w:lvl>
   </w:abstractNum>
-  <w:abstractNum w:abstractNumId="3">
+  <w:abstractNum w:abstractNumId="4">
     <w:lvl w:ilvl="0">
       <w:start w:val="1"/>
       <w:numFmt w:val="bullet"/>
@@ -26229,7 +26317,7 @@
       </w:rPr>
     </w:lvl>
   </w:abstractNum>
-  <w:abstractNum w:abstractNumId="4">
+  <w:abstractNum w:abstractNumId="5">
     <w:lvl w:ilvl="0">
       <w:start w:val="1"/>
       <w:numFmt w:val="bullet"/>
@@ -26339,7 +26427,7 @@
       </w:rPr>
     </w:lvl>
   </w:abstractNum>
-  <w:abstractNum w:abstractNumId="5">
+  <w:abstractNum w:abstractNumId="6">
     <w:lvl w:ilvl="0">
       <w:start w:val="1"/>
       <w:numFmt w:val="bullet"/>
@@ -26440,116 +26528,6 @@
       <w:start w:val="1"/>
       <w:numFmt w:val="bullet"/>
       <w:lvlText w:val="■"/>
-      <w:lvlJc w:val="left"/>
-      <w:pPr>
-        <w:ind w:left="6480" w:hanging="360"/>
-      </w:pPr>
-      <w:rPr>
-        <w:u w:val="none"/>
-      </w:rPr>
-    </w:lvl>
-  </w:abstractNum>
-  <w:abstractNum w:abstractNumId="6">
-    <w:lvl w:ilvl="0">
-      <w:start w:val="1"/>
-      <w:numFmt w:val="bullet"/>
-      <w:lvlText w:val="-"/>
-      <w:lvlJc w:val="left"/>
-      <w:pPr>
-        <w:ind w:left="720" w:hanging="360"/>
-      </w:pPr>
-      <w:rPr>
-        <w:u w:val="none"/>
-      </w:rPr>
-    </w:lvl>
-    <w:lvl w:ilvl="1">
-      <w:start w:val="1"/>
-      <w:numFmt w:val="bullet"/>
-      <w:lvlText w:val="-"/>
-      <w:lvlJc w:val="left"/>
-      <w:pPr>
-        <w:ind w:left="1440" w:hanging="360"/>
-      </w:pPr>
-      <w:rPr>
-        <w:u w:val="none"/>
-      </w:rPr>
-    </w:lvl>
-    <w:lvl w:ilvl="2">
-      <w:start w:val="1"/>
-      <w:numFmt w:val="bullet"/>
-      <w:lvlText w:val="-"/>
-      <w:lvlJc w:val="left"/>
-      <w:pPr>
-        <w:ind w:left="2160" w:hanging="360"/>
-      </w:pPr>
-      <w:rPr>
-        <w:u w:val="none"/>
-      </w:rPr>
-    </w:lvl>
-    <w:lvl w:ilvl="3">
-      <w:start w:val="1"/>
-      <w:numFmt w:val="bullet"/>
-      <w:lvlText w:val="-"/>
-      <w:lvlJc w:val="left"/>
-      <w:pPr>
-        <w:ind w:left="2880" w:hanging="360"/>
-      </w:pPr>
-      <w:rPr>
-        <w:u w:val="none"/>
-      </w:rPr>
-    </w:lvl>
-    <w:lvl w:ilvl="4">
-      <w:start w:val="1"/>
-      <w:numFmt w:val="bullet"/>
-      <w:lvlText w:val="-"/>
-      <w:lvlJc w:val="left"/>
-      <w:pPr>
-        <w:ind w:left="3600" w:hanging="360"/>
-      </w:pPr>
-      <w:rPr>
-        <w:u w:val="none"/>
-      </w:rPr>
-    </w:lvl>
-    <w:lvl w:ilvl="5">
-      <w:start w:val="1"/>
-      <w:numFmt w:val="bullet"/>
-      <w:lvlText w:val="-"/>
-      <w:lvlJc w:val="left"/>
-      <w:pPr>
-        <w:ind w:left="4320" w:hanging="360"/>
-      </w:pPr>
-      <w:rPr>
-        <w:u w:val="none"/>
-      </w:rPr>
-    </w:lvl>
-    <w:lvl w:ilvl="6">
-      <w:start w:val="1"/>
-      <w:numFmt w:val="bullet"/>
-      <w:lvlText w:val="-"/>
-      <w:lvlJc w:val="left"/>
-      <w:pPr>
-        <w:ind w:left="5040" w:hanging="360"/>
-      </w:pPr>
-      <w:rPr>
-        <w:u w:val="none"/>
-      </w:rPr>
-    </w:lvl>
-    <w:lvl w:ilvl="7">
-      <w:start w:val="1"/>
-      <w:numFmt w:val="bullet"/>
-      <w:lvlText w:val="-"/>
-      <w:lvlJc w:val="left"/>
-      <w:pPr>
-        <w:ind w:left="5760" w:hanging="360"/>
-      </w:pPr>
-      <w:rPr>
-        <w:u w:val="none"/>
-      </w:rPr>
-    </w:lvl>
-    <w:lvl w:ilvl="8">
-      <w:start w:val="1"/>
-      <w:numFmt w:val="bullet"/>
-      <w:lvlText w:val="-"/>
       <w:lvlJc w:val="left"/>
       <w:pPr>
         <w:ind w:left="6480" w:hanging="360"/>
@@ -26597,6 +26575,111 @@
       </w:pPr>
     </w:pPrDefault>
   </w:docDefaults>
+  <w:style w:type="paragraph" w:styleId="Normal" w:default="1">
+    <w:name w:val="normal"/>
+  </w:style>
+  <w:style w:type="table" w:styleId="TableNormal" w:default="1">
+    <w:name w:val="Table Normal"/>
+  </w:style>
+  <w:style w:type="paragraph" w:styleId="Heading1">
+    <w:name w:val="heading 1"/>
+    <w:basedOn w:val="Normal"/>
+    <w:next w:val="Normal"/>
+    <w:pPr>
+      <w:keepNext w:val="1"/>
+      <w:keepLines w:val="1"/>
+      <w:spacing w:after="120" w:before="400" w:lineRule="auto"/>
+    </w:pPr>
+    <w:rPr>
+      <w:sz w:val="40"/>
+      <w:szCs w:val="40"/>
+    </w:rPr>
+  </w:style>
+  <w:style w:type="paragraph" w:styleId="Heading2">
+    <w:name w:val="heading 2"/>
+    <w:basedOn w:val="Normal"/>
+    <w:next w:val="Normal"/>
+    <w:pPr>
+      <w:keepNext w:val="1"/>
+      <w:keepLines w:val="1"/>
+      <w:spacing w:after="120" w:before="360" w:lineRule="auto"/>
+    </w:pPr>
+    <w:rPr>
+      <w:sz w:val="32"/>
+      <w:szCs w:val="32"/>
+    </w:rPr>
+  </w:style>
+  <w:style w:type="paragraph" w:styleId="Heading3">
+    <w:name w:val="heading 3"/>
+    <w:basedOn w:val="Normal"/>
+    <w:next w:val="Normal"/>
+    <w:pPr>
+      <w:keepNext w:val="1"/>
+      <w:keepLines w:val="1"/>
+      <w:spacing w:after="80" w:before="320" w:lineRule="auto"/>
+    </w:pPr>
+    <w:rPr>
+      <w:color w:val="434343"/>
+      <w:sz w:val="28"/>
+      <w:szCs w:val="28"/>
+    </w:rPr>
+  </w:style>
+  <w:style w:type="paragraph" w:styleId="Heading4">
+    <w:name w:val="heading 4"/>
+    <w:basedOn w:val="Normal"/>
+    <w:next w:val="Normal"/>
+    <w:pPr>
+      <w:keepNext w:val="1"/>
+      <w:keepLines w:val="1"/>
+      <w:spacing w:after="80" w:before="280" w:lineRule="auto"/>
+    </w:pPr>
+    <w:rPr>
+      <w:color w:val="666666"/>
+      <w:sz w:val="24"/>
+      <w:szCs w:val="24"/>
+    </w:rPr>
+  </w:style>
+  <w:style w:type="paragraph" w:styleId="Heading5">
+    <w:name w:val="heading 5"/>
+    <w:basedOn w:val="Normal"/>
+    <w:next w:val="Normal"/>
+    <w:pPr>
+      <w:keepNext w:val="1"/>
+      <w:keepLines w:val="1"/>
+      <w:spacing w:after="80" w:before="240" w:lineRule="auto"/>
+    </w:pPr>
+    <w:rPr>
+      <w:color w:val="666666"/>
+    </w:rPr>
+  </w:style>
+  <w:style w:type="paragraph" w:styleId="Heading6">
+    <w:name w:val="heading 6"/>
+    <w:basedOn w:val="Normal"/>
+    <w:next w:val="Normal"/>
+    <w:pPr>
+      <w:keepNext w:val="1"/>
+      <w:keepLines w:val="1"/>
+      <w:spacing w:after="80" w:before="240" w:lineRule="auto"/>
+    </w:pPr>
+    <w:rPr>
+      <w:i w:val="1"/>
+      <w:color w:val="666666"/>
+    </w:rPr>
+  </w:style>
+  <w:style w:type="paragraph" w:styleId="Title">
+    <w:name w:val="Title"/>
+    <w:basedOn w:val="Normal"/>
+    <w:next w:val="Normal"/>
+    <w:pPr>
+      <w:keepNext w:val="1"/>
+      <w:keepLines w:val="1"/>
+      <w:spacing w:after="60" w:lineRule="auto"/>
+    </w:pPr>
+    <w:rPr>
+      <w:sz w:val="52"/>
+      <w:szCs w:val="52"/>
+    </w:rPr>
+  </w:style>
   <w:style w:type="paragraph" w:styleId="Normal" w:default="1">
     <w:name w:val="normal"/>
   </w:style>
@@ -28562,6 +28645,489 @@
       </w:tblCellMar>
     </w:tblPr>
   </w:style>
+  <w:style w:type="paragraph" w:styleId="Subtitle">
+    <w:name w:val="Subtitle"/>
+    <w:basedOn w:val="Normal"/>
+    <w:next w:val="Normal"/>
+    <w:pPr>
+      <w:keepNext w:val="1"/>
+      <w:keepLines w:val="1"/>
+      <w:spacing w:after="320" w:lineRule="auto"/>
+    </w:pPr>
+    <w:rPr>
+      <w:color w:val="666666"/>
+      <w:sz w:val="30"/>
+      <w:szCs w:val="30"/>
+    </w:rPr>
+  </w:style>
+  <w:style w:type="table" w:styleId="Table1">
+    <w:basedOn w:val="TableNormal"/>
+    <w:tblPr>
+      <w:tblStyleRowBandSize w:val="1"/>
+      <w:tblStyleColBandSize w:val="1"/>
+      <w:tblCellMar>
+        <w:top w:w="100.0" w:type="dxa"/>
+        <w:left w:w="100.0" w:type="dxa"/>
+        <w:bottom w:w="100.0" w:type="dxa"/>
+        <w:right w:w="100.0" w:type="dxa"/>
+      </w:tblCellMar>
+    </w:tblPr>
+  </w:style>
+  <w:style w:type="table" w:styleId="Table2">
+    <w:basedOn w:val="TableNormal"/>
+    <w:tblPr>
+      <w:tblStyleRowBandSize w:val="1"/>
+      <w:tblStyleColBandSize w:val="1"/>
+      <w:tblCellMar>
+        <w:top w:w="100.0" w:type="dxa"/>
+        <w:left w:w="100.0" w:type="dxa"/>
+        <w:bottom w:w="100.0" w:type="dxa"/>
+        <w:right w:w="100.0" w:type="dxa"/>
+      </w:tblCellMar>
+    </w:tblPr>
+  </w:style>
+  <w:style w:type="table" w:styleId="Table3">
+    <w:basedOn w:val="TableNormal"/>
+    <w:tblPr>
+      <w:tblStyleRowBandSize w:val="1"/>
+      <w:tblStyleColBandSize w:val="1"/>
+      <w:tblCellMar>
+        <w:top w:w="100.0" w:type="dxa"/>
+        <w:left w:w="100.0" w:type="dxa"/>
+        <w:bottom w:w="100.0" w:type="dxa"/>
+        <w:right w:w="100.0" w:type="dxa"/>
+      </w:tblCellMar>
+    </w:tblPr>
+  </w:style>
+  <w:style w:type="table" w:styleId="Table4">
+    <w:basedOn w:val="TableNormal"/>
+    <w:tblPr>
+      <w:tblStyleRowBandSize w:val="1"/>
+      <w:tblStyleColBandSize w:val="1"/>
+      <w:tblCellMar>
+        <w:top w:w="100.0" w:type="dxa"/>
+        <w:left w:w="100.0" w:type="dxa"/>
+        <w:bottom w:w="100.0" w:type="dxa"/>
+        <w:right w:w="100.0" w:type="dxa"/>
+      </w:tblCellMar>
+    </w:tblPr>
+  </w:style>
+  <w:style w:type="table" w:styleId="Table5">
+    <w:basedOn w:val="TableNormal"/>
+    <w:tblPr>
+      <w:tblStyleRowBandSize w:val="1"/>
+      <w:tblStyleColBandSize w:val="1"/>
+      <w:tblCellMar>
+        <w:top w:w="100.0" w:type="dxa"/>
+        <w:left w:w="100.0" w:type="dxa"/>
+        <w:bottom w:w="100.0" w:type="dxa"/>
+        <w:right w:w="100.0" w:type="dxa"/>
+      </w:tblCellMar>
+    </w:tblPr>
+  </w:style>
+  <w:style w:type="table" w:styleId="Table6">
+    <w:basedOn w:val="TableNormal"/>
+    <w:tblPr>
+      <w:tblStyleRowBandSize w:val="1"/>
+      <w:tblStyleColBandSize w:val="1"/>
+      <w:tblCellMar>
+        <w:top w:w="100.0" w:type="dxa"/>
+        <w:left w:w="100.0" w:type="dxa"/>
+        <w:bottom w:w="100.0" w:type="dxa"/>
+        <w:right w:w="100.0" w:type="dxa"/>
+      </w:tblCellMar>
+    </w:tblPr>
+  </w:style>
+  <w:style w:type="table" w:styleId="Table7">
+    <w:basedOn w:val="TableNormal"/>
+    <w:tblPr>
+      <w:tblStyleRowBandSize w:val="1"/>
+      <w:tblStyleColBandSize w:val="1"/>
+      <w:tblCellMar>
+        <w:top w:w="100.0" w:type="dxa"/>
+        <w:left w:w="100.0" w:type="dxa"/>
+        <w:bottom w:w="100.0" w:type="dxa"/>
+        <w:right w:w="100.0" w:type="dxa"/>
+      </w:tblCellMar>
+    </w:tblPr>
+  </w:style>
+  <w:style w:type="table" w:styleId="Table8">
+    <w:basedOn w:val="TableNormal"/>
+    <w:tblPr>
+      <w:tblStyleRowBandSize w:val="1"/>
+      <w:tblStyleColBandSize w:val="1"/>
+      <w:tblCellMar>
+        <w:top w:w="100.0" w:type="dxa"/>
+        <w:left w:w="100.0" w:type="dxa"/>
+        <w:bottom w:w="100.0" w:type="dxa"/>
+        <w:right w:w="100.0" w:type="dxa"/>
+      </w:tblCellMar>
+    </w:tblPr>
+  </w:style>
+  <w:style w:type="table" w:styleId="Table9">
+    <w:basedOn w:val="TableNormal"/>
+    <w:tblPr>
+      <w:tblStyleRowBandSize w:val="1"/>
+      <w:tblStyleColBandSize w:val="1"/>
+      <w:tblCellMar>
+        <w:top w:w="100.0" w:type="dxa"/>
+        <w:left w:w="100.0" w:type="dxa"/>
+        <w:bottom w:w="100.0" w:type="dxa"/>
+        <w:right w:w="100.0" w:type="dxa"/>
+      </w:tblCellMar>
+    </w:tblPr>
+  </w:style>
+  <w:style w:type="table" w:styleId="Table10">
+    <w:basedOn w:val="TableNormal"/>
+    <w:tblPr>
+      <w:tblStyleRowBandSize w:val="1"/>
+      <w:tblStyleColBandSize w:val="1"/>
+      <w:tblCellMar>
+        <w:top w:w="100.0" w:type="dxa"/>
+        <w:left w:w="100.0" w:type="dxa"/>
+        <w:bottom w:w="100.0" w:type="dxa"/>
+        <w:right w:w="100.0" w:type="dxa"/>
+      </w:tblCellMar>
+    </w:tblPr>
+  </w:style>
+  <w:style w:type="table" w:styleId="Table11">
+    <w:basedOn w:val="TableNormal"/>
+    <w:tblPr>
+      <w:tblStyleRowBandSize w:val="1"/>
+      <w:tblStyleColBandSize w:val="1"/>
+      <w:tblCellMar>
+        <w:top w:w="100.0" w:type="dxa"/>
+        <w:left w:w="100.0" w:type="dxa"/>
+        <w:bottom w:w="100.0" w:type="dxa"/>
+        <w:right w:w="100.0" w:type="dxa"/>
+      </w:tblCellMar>
+    </w:tblPr>
+  </w:style>
+  <w:style w:type="table" w:styleId="Table12">
+    <w:basedOn w:val="TableNormal"/>
+    <w:tblPr>
+      <w:tblStyleRowBandSize w:val="1"/>
+      <w:tblStyleColBandSize w:val="1"/>
+      <w:tblCellMar>
+        <w:top w:w="100.0" w:type="dxa"/>
+        <w:left w:w="100.0" w:type="dxa"/>
+        <w:bottom w:w="100.0" w:type="dxa"/>
+        <w:right w:w="100.0" w:type="dxa"/>
+      </w:tblCellMar>
+    </w:tblPr>
+  </w:style>
+  <w:style w:type="table" w:styleId="Table13">
+    <w:basedOn w:val="TableNormal"/>
+    <w:tblPr>
+      <w:tblStyleRowBandSize w:val="1"/>
+      <w:tblStyleColBandSize w:val="1"/>
+      <w:tblCellMar>
+        <w:top w:w="100.0" w:type="dxa"/>
+        <w:left w:w="100.0" w:type="dxa"/>
+        <w:bottom w:w="100.0" w:type="dxa"/>
+        <w:right w:w="100.0" w:type="dxa"/>
+      </w:tblCellMar>
+    </w:tblPr>
+  </w:style>
+  <w:style w:type="table" w:styleId="Table14">
+    <w:basedOn w:val="TableNormal"/>
+    <w:tblPr>
+      <w:tblStyleRowBandSize w:val="1"/>
+      <w:tblStyleColBandSize w:val="1"/>
+      <w:tblCellMar>
+        <w:top w:w="100.0" w:type="dxa"/>
+        <w:left w:w="100.0" w:type="dxa"/>
+        <w:bottom w:w="100.0" w:type="dxa"/>
+        <w:right w:w="100.0" w:type="dxa"/>
+      </w:tblCellMar>
+    </w:tblPr>
+  </w:style>
+  <w:style w:type="table" w:styleId="Table15">
+    <w:basedOn w:val="TableNormal"/>
+    <w:tblPr>
+      <w:tblStyleRowBandSize w:val="1"/>
+      <w:tblStyleColBandSize w:val="1"/>
+      <w:tblCellMar>
+        <w:top w:w="100.0" w:type="dxa"/>
+        <w:left w:w="100.0" w:type="dxa"/>
+        <w:bottom w:w="100.0" w:type="dxa"/>
+        <w:right w:w="100.0" w:type="dxa"/>
+      </w:tblCellMar>
+    </w:tblPr>
+  </w:style>
+  <w:style w:type="table" w:styleId="Table16">
+    <w:basedOn w:val="TableNormal"/>
+    <w:tblPr>
+      <w:tblStyleRowBandSize w:val="1"/>
+      <w:tblStyleColBandSize w:val="1"/>
+      <w:tblCellMar>
+        <w:top w:w="100.0" w:type="dxa"/>
+        <w:left w:w="100.0" w:type="dxa"/>
+        <w:bottom w:w="100.0" w:type="dxa"/>
+        <w:right w:w="100.0" w:type="dxa"/>
+      </w:tblCellMar>
+    </w:tblPr>
+  </w:style>
+  <w:style w:type="table" w:styleId="Table17">
+    <w:basedOn w:val="TableNormal"/>
+    <w:tblPr>
+      <w:tblStyleRowBandSize w:val="1"/>
+      <w:tblStyleColBandSize w:val="1"/>
+      <w:tblCellMar>
+        <w:top w:w="100.0" w:type="dxa"/>
+        <w:left w:w="100.0" w:type="dxa"/>
+        <w:bottom w:w="100.0" w:type="dxa"/>
+        <w:right w:w="100.0" w:type="dxa"/>
+      </w:tblCellMar>
+    </w:tblPr>
+  </w:style>
+  <w:style w:type="table" w:styleId="Table18">
+    <w:basedOn w:val="TableNormal"/>
+    <w:tblPr>
+      <w:tblStyleRowBandSize w:val="1"/>
+      <w:tblStyleColBandSize w:val="1"/>
+      <w:tblCellMar>
+        <w:top w:w="100.0" w:type="dxa"/>
+        <w:left w:w="100.0" w:type="dxa"/>
+        <w:bottom w:w="100.0" w:type="dxa"/>
+        <w:right w:w="100.0" w:type="dxa"/>
+      </w:tblCellMar>
+    </w:tblPr>
+  </w:style>
+  <w:style w:type="table" w:styleId="Table19">
+    <w:basedOn w:val="TableNormal"/>
+    <w:tblPr>
+      <w:tblStyleRowBandSize w:val="1"/>
+      <w:tblStyleColBandSize w:val="1"/>
+      <w:tblCellMar>
+        <w:top w:w="100.0" w:type="dxa"/>
+        <w:left w:w="100.0" w:type="dxa"/>
+        <w:bottom w:w="100.0" w:type="dxa"/>
+        <w:right w:w="100.0" w:type="dxa"/>
+      </w:tblCellMar>
+    </w:tblPr>
+  </w:style>
+  <w:style w:type="table" w:styleId="Table20">
+    <w:basedOn w:val="TableNormal"/>
+    <w:tblPr>
+      <w:tblStyleRowBandSize w:val="1"/>
+      <w:tblStyleColBandSize w:val="1"/>
+      <w:tblCellMar>
+        <w:top w:w="100.0" w:type="dxa"/>
+        <w:left w:w="100.0" w:type="dxa"/>
+        <w:bottom w:w="100.0" w:type="dxa"/>
+        <w:right w:w="100.0" w:type="dxa"/>
+      </w:tblCellMar>
+    </w:tblPr>
+  </w:style>
+  <w:style w:type="table" w:styleId="Table21">
+    <w:basedOn w:val="TableNormal"/>
+    <w:tblPr>
+      <w:tblStyleRowBandSize w:val="1"/>
+      <w:tblStyleColBandSize w:val="1"/>
+      <w:tblCellMar>
+        <w:top w:w="100.0" w:type="dxa"/>
+        <w:left w:w="100.0" w:type="dxa"/>
+        <w:bottom w:w="100.0" w:type="dxa"/>
+        <w:right w:w="100.0" w:type="dxa"/>
+      </w:tblCellMar>
+    </w:tblPr>
+  </w:style>
+  <w:style w:type="table" w:styleId="Table22">
+    <w:basedOn w:val="TableNormal"/>
+    <w:tblPr>
+      <w:tblStyleRowBandSize w:val="1"/>
+      <w:tblStyleColBandSize w:val="1"/>
+      <w:tblCellMar>
+        <w:top w:w="100.0" w:type="dxa"/>
+        <w:left w:w="100.0" w:type="dxa"/>
+        <w:bottom w:w="100.0" w:type="dxa"/>
+        <w:right w:w="100.0" w:type="dxa"/>
+      </w:tblCellMar>
+    </w:tblPr>
+  </w:style>
+  <w:style w:type="table" w:styleId="Table23">
+    <w:basedOn w:val="TableNormal"/>
+    <w:tblPr>
+      <w:tblStyleRowBandSize w:val="1"/>
+      <w:tblStyleColBandSize w:val="1"/>
+      <w:tblCellMar>
+        <w:top w:w="100.0" w:type="dxa"/>
+        <w:left w:w="100.0" w:type="dxa"/>
+        <w:bottom w:w="100.0" w:type="dxa"/>
+        <w:right w:w="100.0" w:type="dxa"/>
+      </w:tblCellMar>
+    </w:tblPr>
+  </w:style>
+  <w:style w:type="table" w:styleId="Table24">
+    <w:basedOn w:val="TableNormal"/>
+    <w:tblPr>
+      <w:tblStyleRowBandSize w:val="1"/>
+      <w:tblStyleColBandSize w:val="1"/>
+      <w:tblCellMar>
+        <w:top w:w="100.0" w:type="dxa"/>
+        <w:left w:w="100.0" w:type="dxa"/>
+        <w:bottom w:w="100.0" w:type="dxa"/>
+        <w:right w:w="100.0" w:type="dxa"/>
+      </w:tblCellMar>
+    </w:tblPr>
+  </w:style>
+  <w:style w:type="table" w:styleId="Table25">
+    <w:basedOn w:val="TableNormal"/>
+    <w:tblPr>
+      <w:tblStyleRowBandSize w:val="1"/>
+      <w:tblStyleColBandSize w:val="1"/>
+      <w:tblCellMar>
+        <w:top w:w="100.0" w:type="dxa"/>
+        <w:left w:w="100.0" w:type="dxa"/>
+        <w:bottom w:w="100.0" w:type="dxa"/>
+        <w:right w:w="100.0" w:type="dxa"/>
+      </w:tblCellMar>
+    </w:tblPr>
+  </w:style>
+  <w:style w:type="table" w:styleId="Table26">
+    <w:basedOn w:val="TableNormal"/>
+    <w:tblPr>
+      <w:tblStyleRowBandSize w:val="1"/>
+      <w:tblStyleColBandSize w:val="1"/>
+      <w:tblCellMar>
+        <w:top w:w="100.0" w:type="dxa"/>
+        <w:left w:w="100.0" w:type="dxa"/>
+        <w:bottom w:w="100.0" w:type="dxa"/>
+        <w:right w:w="100.0" w:type="dxa"/>
+      </w:tblCellMar>
+    </w:tblPr>
+  </w:style>
+  <w:style w:type="table" w:styleId="Table27">
+    <w:basedOn w:val="TableNormal"/>
+    <w:tblPr>
+      <w:tblStyleRowBandSize w:val="1"/>
+      <w:tblStyleColBandSize w:val="1"/>
+      <w:tblCellMar>
+        <w:top w:w="100.0" w:type="dxa"/>
+        <w:left w:w="100.0" w:type="dxa"/>
+        <w:bottom w:w="100.0" w:type="dxa"/>
+        <w:right w:w="100.0" w:type="dxa"/>
+      </w:tblCellMar>
+    </w:tblPr>
+  </w:style>
+  <w:style w:type="table" w:styleId="Table28">
+    <w:basedOn w:val="TableNormal"/>
+    <w:tblPr>
+      <w:tblStyleRowBandSize w:val="1"/>
+      <w:tblStyleColBandSize w:val="1"/>
+      <w:tblCellMar>
+        <w:top w:w="100.0" w:type="dxa"/>
+        <w:left w:w="100.0" w:type="dxa"/>
+        <w:bottom w:w="100.0" w:type="dxa"/>
+        <w:right w:w="100.0" w:type="dxa"/>
+      </w:tblCellMar>
+    </w:tblPr>
+  </w:style>
+  <w:style w:type="table" w:styleId="Table29">
+    <w:basedOn w:val="TableNormal"/>
+    <w:tblPr>
+      <w:tblStyleRowBandSize w:val="1"/>
+      <w:tblStyleColBandSize w:val="1"/>
+      <w:tblCellMar>
+        <w:top w:w="100.0" w:type="dxa"/>
+        <w:left w:w="100.0" w:type="dxa"/>
+        <w:bottom w:w="100.0" w:type="dxa"/>
+        <w:right w:w="100.0" w:type="dxa"/>
+      </w:tblCellMar>
+    </w:tblPr>
+  </w:style>
+  <w:style w:type="table" w:styleId="Table30">
+    <w:basedOn w:val="TableNormal"/>
+    <w:tblPr>
+      <w:tblStyleRowBandSize w:val="1"/>
+      <w:tblStyleColBandSize w:val="1"/>
+      <w:tblCellMar>
+        <w:top w:w="100.0" w:type="dxa"/>
+        <w:left w:w="100.0" w:type="dxa"/>
+        <w:bottom w:w="100.0" w:type="dxa"/>
+        <w:right w:w="100.0" w:type="dxa"/>
+      </w:tblCellMar>
+    </w:tblPr>
+  </w:style>
+  <w:style w:type="table" w:styleId="Table31">
+    <w:basedOn w:val="TableNormal"/>
+    <w:tblPr>
+      <w:tblStyleRowBandSize w:val="1"/>
+      <w:tblStyleColBandSize w:val="1"/>
+      <w:tblCellMar>
+        <w:top w:w="100.0" w:type="dxa"/>
+        <w:left w:w="100.0" w:type="dxa"/>
+        <w:bottom w:w="100.0" w:type="dxa"/>
+        <w:right w:w="100.0" w:type="dxa"/>
+      </w:tblCellMar>
+    </w:tblPr>
+  </w:style>
+  <w:style w:type="table" w:styleId="Table32">
+    <w:basedOn w:val="TableNormal"/>
+    <w:tblPr>
+      <w:tblStyleRowBandSize w:val="1"/>
+      <w:tblStyleColBandSize w:val="1"/>
+      <w:tblCellMar>
+        <w:top w:w="100.0" w:type="dxa"/>
+        <w:left w:w="100.0" w:type="dxa"/>
+        <w:bottom w:w="100.0" w:type="dxa"/>
+        <w:right w:w="100.0" w:type="dxa"/>
+      </w:tblCellMar>
+    </w:tblPr>
+  </w:style>
+  <w:style w:type="table" w:styleId="Table33">
+    <w:basedOn w:val="TableNormal"/>
+    <w:tblPr>
+      <w:tblStyleRowBandSize w:val="1"/>
+      <w:tblStyleColBandSize w:val="1"/>
+      <w:tblCellMar>
+        <w:top w:w="100.0" w:type="dxa"/>
+        <w:left w:w="100.0" w:type="dxa"/>
+        <w:bottom w:w="100.0" w:type="dxa"/>
+        <w:right w:w="100.0" w:type="dxa"/>
+      </w:tblCellMar>
+    </w:tblPr>
+  </w:style>
+  <w:style w:type="table" w:styleId="Table34">
+    <w:basedOn w:val="TableNormal"/>
+    <w:tblPr>
+      <w:tblStyleRowBandSize w:val="1"/>
+      <w:tblStyleColBandSize w:val="1"/>
+      <w:tblCellMar>
+        <w:top w:w="100.0" w:type="dxa"/>
+        <w:left w:w="100.0" w:type="dxa"/>
+        <w:bottom w:w="100.0" w:type="dxa"/>
+        <w:right w:w="100.0" w:type="dxa"/>
+      </w:tblCellMar>
+    </w:tblPr>
+  </w:style>
+  <w:style w:type="table" w:styleId="Table35">
+    <w:basedOn w:val="TableNormal"/>
+    <w:tblPr>
+      <w:tblStyleRowBandSize w:val="1"/>
+      <w:tblStyleColBandSize w:val="1"/>
+      <w:tblCellMar>
+        <w:top w:w="100.0" w:type="dxa"/>
+        <w:left w:w="100.0" w:type="dxa"/>
+        <w:bottom w:w="100.0" w:type="dxa"/>
+        <w:right w:w="100.0" w:type="dxa"/>
+      </w:tblCellMar>
+    </w:tblPr>
+  </w:style>
+  <w:style w:type="table" w:styleId="Table36">
+    <w:basedOn w:val="TableNormal"/>
+    <w:tblPr>
+      <w:tblStyleRowBandSize w:val="1"/>
+      <w:tblStyleColBandSize w:val="1"/>
+      <w:tblCellMar>
+        <w:top w:w="100.0" w:type="dxa"/>
+        <w:left w:w="100.0" w:type="dxa"/>
+        <w:bottom w:w="100.0" w:type="dxa"/>
+        <w:right w:w="100.0" w:type="dxa"/>
+      </w:tblCellMar>
+    </w:tblPr>
+  </w:style>
 </w:styles>
 </file>
 
@@ -28887,7 +29453,7 @@
 
 <file path=customXML/item1.xml><?xml version="1.0" encoding="utf-8"?>
 <go:gDocsCustomXmlDataStorage xmlns:go="http://customooxmlschemas.google.com/" xmlns:r="http://schemas.openxmlformats.org/officeDocument/2006/relationships" uri="GoogleDocsCustomDataVersion2">
-  <go:docsCustomData xmlns:go="http://customooxmlschemas.google.com/" roundtripDataSignature="AMtx7mg970pN+Y2sVqfa8cbGrrpD6/v7YQ==">CgMxLjAyCGguZ2pkZ3hzMgloLjMwajB6bGwyCWguM3pueXNoNzIJaC4xZm9iOXRlOAByITFPSXluX3ROZjdTVGcyYUJIY3pJRThBblhXOVd1TWRkdw==</go:docsCustomData>
+  <go:docsCustomData xmlns:go="http://customooxmlschemas.google.com/" roundtripDataSignature="AMtx7mhR4Q0NzmaIT7CWPvJ/bVfhPiLRCg==">CgMxLjAyCGguZ2pkZ3hzMgloLjMwajB6bGwyCWguM3pueXNoNzIJaC4xZm9iOXRlOAByITE5WTVzdUtSZlZfNkRsdl9iTDdpbFlJMHhiZlV4WGdQSw==</go:docsCustomData>
 </go:gDocsCustomXmlDataStorage>
 </file>
 

</xml_diff>